<commit_message>
Docu cambios y sql cambios
</commit_message>
<xml_diff>
--- a/Documentacion/DocumentacionFTM.docx
+++ b/Documentacion/DocumentacionFTM.docx
@@ -7662,6 +7662,8 @@
             </w:r>
           </w:p>
         </w:tc>
+        <w:bookmarkStart w:id="0" w:name="_GoBack"/>
+        <w:bookmarkEnd w:id="0"/>
       </w:tr>
     </w:tbl>
     <w:p>
@@ -25736,7 +25738,7 @@
           <w:lang w:eastAsia="en-US"/>
         </w:rPr>
       </w:pPr>
-      <w:bookmarkStart w:id="0" w:name="_Toc516699447"/>
+      <w:bookmarkStart w:id="1" w:name="_Toc516699447"/>
       <w:r>
         <w:rPr>
           <w:rFonts w:asciiTheme="minorHAnsi" w:eastAsiaTheme="minorHAnsi" w:hAnsiTheme="minorHAnsi" w:cstheme="minorBidi"/>
@@ -26191,7 +26193,7 @@
         </w:rPr>
         <w:t>Contendrá un canvas de un campo de fútbol sobre el que se podrá dibujar lo que se quiera (movimientos, jugadas, etc).</w:t>
       </w:r>
-      <w:bookmarkEnd w:id="0"/>
+      <w:bookmarkEnd w:id="1"/>
     </w:p>
     <w:p>
       <w:pPr>
@@ -27374,11 +27376,28 @@
           <w:sz w:val="28"/>
         </w:rPr>
       </w:pPr>
-      <w:r>
+    </w:p>
+    <w:p>
+      <w:pPr>
         <w:rPr>
           <w:color w:val="1F4E79" w:themeColor="accent1" w:themeShade="80"/>
           <w:sz w:val="28"/>
         </w:rPr>
+      </w:pPr>
+    </w:p>
+    <w:p>
+      <w:pPr>
+        <w:rPr>
+          <w:color w:val="1F4E79" w:themeColor="accent1" w:themeShade="80"/>
+          <w:sz w:val="28"/>
+        </w:rPr>
+      </w:pPr>
+      <w:r>
+        <w:rPr>
+          <w:color w:val="1F4E79" w:themeColor="accent1" w:themeShade="80"/>
+          <w:sz w:val="28"/>
+        </w:rPr>
+        <w:lastRenderedPageBreak/>
         <w:t>4.2 Modelo de las clases del diseño</w:t>
       </w:r>
     </w:p>
@@ -27390,9 +27409,50 @@
       </w:pPr>
       <w:r>
         <w:rPr>
-          <w:sz w:val="24"/>
-        </w:rPr>
-        <w:t>(Por hacer StarUML)</w:t>
+          <w:noProof/>
+          <w:sz w:val="24"/>
+        </w:rPr>
+        <w:drawing>
+          <wp:inline distT="0" distB="0" distL="0" distR="0">
+            <wp:extent cx="5400040" cy="4250690"/>
+            <wp:effectExtent l="0" t="0" r="0" b="0"/>
+            <wp:docPr id="3" name="Imagen 3"/>
+            <wp:cNvGraphicFramePr>
+              <a:graphicFrameLocks xmlns:a="http://schemas.openxmlformats.org/drawingml/2006/main" noChangeAspect="1"/>
+            </wp:cNvGraphicFramePr>
+            <a:graphic xmlns:a="http://schemas.openxmlformats.org/drawingml/2006/main">
+              <a:graphicData uri="http://schemas.openxmlformats.org/drawingml/2006/picture">
+                <pic:pic xmlns:pic="http://schemas.openxmlformats.org/drawingml/2006/picture">
+                  <pic:nvPicPr>
+                    <pic:cNvPr id="3" name="diagramaEntidades.PNG"/>
+                    <pic:cNvPicPr/>
+                  </pic:nvPicPr>
+                  <pic:blipFill>
+                    <a:blip r:embed="rId13">
+                      <a:extLst>
+                        <a:ext uri="{28A0092B-C50C-407E-A947-70E740481C1C}">
+                          <a14:useLocalDpi xmlns:a14="http://schemas.microsoft.com/office/drawing/2010/main" val="0"/>
+                        </a:ext>
+                      </a:extLst>
+                    </a:blip>
+                    <a:stretch>
+                      <a:fillRect/>
+                    </a:stretch>
+                  </pic:blipFill>
+                  <pic:spPr>
+                    <a:xfrm>
+                      <a:off x="0" y="0"/>
+                      <a:ext cx="5400040" cy="4250690"/>
+                    </a:xfrm>
+                    <a:prstGeom prst="rect">
+                      <a:avLst/>
+                    </a:prstGeom>
+                  </pic:spPr>
+                </pic:pic>
+              </a:graphicData>
+            </a:graphic>
+          </wp:inline>
+        </w:drawing>
       </w:r>
     </w:p>
     <w:p>
@@ -27465,7 +27525,7 @@
                     <pic:cNvPicPr/>
                   </pic:nvPicPr>
                   <pic:blipFill>
-                    <a:blip r:embed="rId13">
+                    <a:blip r:embed="rId14">
                       <a:extLst>
                         <a:ext uri="{28A0092B-C50C-407E-A947-70E740481C1C}">
                           <a14:useLocalDpi xmlns:a14="http://schemas.microsoft.com/office/drawing/2010/main" val="0"/>
@@ -27502,92 +27562,6 @@
     <w:p>
       <w:pPr>
         <w:rPr>
-          <w:sz w:val="24"/>
-        </w:rPr>
-      </w:pPr>
-    </w:p>
-    <w:p>
-      <w:pPr>
-        <w:rPr>
-          <w:sz w:val="24"/>
-        </w:rPr>
-      </w:pPr>
-    </w:p>
-    <w:p>
-      <w:pPr>
-        <w:rPr>
-          <w:sz w:val="24"/>
-        </w:rPr>
-      </w:pPr>
-      <w:bookmarkStart w:id="1" w:name="_GoBack"/>
-      <w:bookmarkEnd w:id="1"/>
-    </w:p>
-    <w:p>
-      <w:pPr>
-        <w:rPr>
-          <w:sz w:val="24"/>
-        </w:rPr>
-      </w:pPr>
-    </w:p>
-    <w:p>
-      <w:pPr>
-        <w:rPr>
-          <w:sz w:val="24"/>
-        </w:rPr>
-      </w:pPr>
-    </w:p>
-    <w:p>
-      <w:pPr>
-        <w:rPr>
-          <w:sz w:val="24"/>
-        </w:rPr>
-      </w:pPr>
-    </w:p>
-    <w:p>
-      <w:pPr>
-        <w:rPr>
-          <w:sz w:val="24"/>
-        </w:rPr>
-      </w:pPr>
-    </w:p>
-    <w:p>
-      <w:pPr>
-        <w:rPr>
-          <w:sz w:val="24"/>
-        </w:rPr>
-      </w:pPr>
-    </w:p>
-    <w:p>
-      <w:pPr>
-        <w:rPr>
-          <w:sz w:val="24"/>
-        </w:rPr>
-      </w:pPr>
-    </w:p>
-    <w:p>
-      <w:pPr>
-        <w:rPr>
-          <w:sz w:val="24"/>
-        </w:rPr>
-      </w:pPr>
-    </w:p>
-    <w:p>
-      <w:pPr>
-        <w:rPr>
-          <w:sz w:val="24"/>
-        </w:rPr>
-      </w:pPr>
-    </w:p>
-    <w:p>
-      <w:pPr>
-        <w:rPr>
-          <w:sz w:val="24"/>
-        </w:rPr>
-      </w:pPr>
-    </w:p>
-    <w:p>
-      <w:pPr>
-        <w:rPr>
           <w:color w:val="1F4E79" w:themeColor="accent1" w:themeShade="80"/>
           <w:sz w:val="28"/>
         </w:rPr>
@@ -27597,6 +27571,7 @@
           <w:color w:val="1F4E79" w:themeColor="accent1" w:themeShade="80"/>
           <w:sz w:val="28"/>
         </w:rPr>
+        <w:lastRenderedPageBreak/>
         <w:t>4.</w:t>
       </w:r>
       <w:r>
@@ -27653,7 +27628,6 @@
           <w:color w:val="1F4E79" w:themeColor="accent1" w:themeShade="80"/>
           <w:sz w:val="28"/>
         </w:rPr>
-        <w:lastRenderedPageBreak/>
         <w:t>4.</w:t>
       </w:r>
       <w:r>
@@ -27763,13 +27737,7 @@
         <w:rPr>
           <w:sz w:val="24"/>
         </w:rPr>
-        <w:t>F</w:t>
-      </w:r>
-      <w:r>
-        <w:rPr>
-          <w:sz w:val="24"/>
-        </w:rPr>
-        <w:t>adhadfhadf</w:t>
+        <w:t>SQL -inserción y borrado de manager y datos</w:t>
       </w:r>
     </w:p>
     <w:p>
@@ -27807,7 +27775,7 @@
       </w:r>
     </w:p>
     <w:p>
-      <w:hyperlink r:id="rId14" w:anchor="/" w:history="1">
+      <w:hyperlink r:id="rId15" w:anchor="/" w:history="1">
         <w:r>
           <w:rPr>
             <w:rStyle w:val="Hipervnculo"/>
@@ -27835,7 +27803,7 @@
           <w:sz w:val="24"/>
         </w:rPr>
       </w:pPr>
-      <w:hyperlink r:id="rId15" w:history="1">
+      <w:hyperlink r:id="rId16" w:history="1">
         <w:r>
           <w:rPr>
             <w:rStyle w:val="Hipervnculo"/>
@@ -27845,8 +27813,8 @@
       </w:hyperlink>
     </w:p>
     <w:sectPr>
-      <w:headerReference w:type="default" r:id="rId16"/>
-      <w:footerReference w:type="default" r:id="rId17"/>
+      <w:headerReference w:type="default" r:id="rId17"/>
+      <w:footerReference w:type="default" r:id="rId18"/>
       <w:pgSz w:w="11906" w:h="16838" w:code="9"/>
       <w:pgMar w:top="1418" w:right="1701" w:bottom="1418" w:left="1701" w:header="709" w:footer="709" w:gutter="0"/>
       <w:cols w:space="708"/>
@@ -28387,7 +28355,7 @@
       </w:pPr>
     </w:pPrDefault>
   </w:docDefaults>
-  <w:latentStyles w:defLockedState="0" w:defUIPriority="99" w:defSemiHidden="0" w:defUnhideWhenUsed="0" w:defQFormat="0" w:count="376">
+  <w:latentStyles w:defLockedState="0" w:defUIPriority="99" w:defSemiHidden="0" w:defUnhideWhenUsed="0" w:defQFormat="0" w:count="375">
     <w:lsdException w:name="Normal" w:uiPriority="0" w:qFormat="1"/>
     <w:lsdException w:name="heading 1" w:uiPriority="9" w:qFormat="1"/>
     <w:lsdException w:name="heading 2" w:semiHidden="1" w:uiPriority="9" w:unhideWhenUsed="1" w:qFormat="1"/>
@@ -28493,6 +28461,7 @@
     <w:lsdException w:name="HTML Sample" w:semiHidden="1" w:unhideWhenUsed="1"/>
     <w:lsdException w:name="HTML Typewriter" w:semiHidden="1" w:unhideWhenUsed="1"/>
     <w:lsdException w:name="HTML Variable" w:semiHidden="1" w:unhideWhenUsed="1"/>
+    <w:lsdException w:name="Normal Table" w:semiHidden="1" w:unhideWhenUsed="1"/>
     <w:lsdException w:name="annotation subject" w:semiHidden="1" w:unhideWhenUsed="1"/>
     <w:lsdException w:name="No List" w:semiHidden="1" w:unhideWhenUsed="1"/>
     <w:lsdException w:name="Outline List 1" w:semiHidden="1" w:unhideWhenUsed="1"/>
@@ -28539,8 +28508,10 @@
     <w:lsdException w:name="Table Subtle 2" w:semiHidden="1" w:unhideWhenUsed="1"/>
     <w:lsdException w:name="Table Web 1" w:semiHidden="1" w:unhideWhenUsed="1"/>
     <w:lsdException w:name="Table Web 2" w:semiHidden="1" w:unhideWhenUsed="1"/>
+    <w:lsdException w:name="Table Web 3" w:semiHidden="1" w:unhideWhenUsed="1"/>
     <w:lsdException w:name="Balloon Text" w:semiHidden="1" w:unhideWhenUsed="1"/>
     <w:lsdException w:name="Table Grid" w:uiPriority="59"/>
+    <w:lsdException w:name="Table Theme" w:semiHidden="1" w:unhideWhenUsed="1"/>
     <w:lsdException w:name="Placeholder Text" w:semiHidden="1"/>
     <w:lsdException w:name="No Spacing" w:uiPriority="1" w:qFormat="1"/>
     <w:lsdException w:name="Light Shading" w:uiPriority="60"/>
@@ -28760,7 +28731,6 @@
     <w:lsdException w:name="Smart Hyperlink" w:semiHidden="1" w:unhideWhenUsed="1"/>
     <w:lsdException w:name="Hashtag" w:semiHidden="1" w:unhideWhenUsed="1"/>
     <w:lsdException w:name="Unresolved Mention" w:semiHidden="1" w:unhideWhenUsed="1"/>
-    <w:lsdException w:name="Smart Link" w:semiHidden="1" w:unhideWhenUsed="1"/>
   </w:latentStyles>
   <w:style w:type="paragraph" w:default="1" w:styleId="Normal">
     <w:name w:val="Normal"/>
@@ -29225,7 +29195,7 @@
 </file>
 
 <file path=customXml/itemProps1.xml><?xml version="1.0" encoding="utf-8"?>
-<ds:datastoreItem xmlns:ds="http://schemas.openxmlformats.org/officeDocument/2006/customXml" ds:itemID="{AFA42185-C6E4-4F36-8072-55C014EE80F9}">
+<ds:datastoreItem xmlns:ds="http://schemas.openxmlformats.org/officeDocument/2006/customXml" ds:itemID="{DBCD98E7-FB44-4316-8684-A93A05853B3C}">
   <ds:schemaRefs>
     <ds:schemaRef ds:uri="http://schemas.openxmlformats.org/officeDocument/2006/bibliography"/>
   </ds:schemaRefs>

</xml_diff>

<commit_message>
Ampliacion docu y modificacion sql pruebas
</commit_message>
<xml_diff>
--- a/Documentacion/DocumentacionFTM.docx
+++ b/Documentacion/DocumentacionFTM.docx
@@ -7662,8 +7662,6 @@
             </w:r>
           </w:p>
         </w:tc>
-        <w:bookmarkStart w:id="0" w:name="_GoBack"/>
-        <w:bookmarkEnd w:id="0"/>
       </w:tr>
     </w:tbl>
     <w:p>
@@ -25738,7 +25736,7 @@
           <w:lang w:eastAsia="en-US"/>
         </w:rPr>
       </w:pPr>
-      <w:bookmarkStart w:id="1" w:name="_Toc516699447"/>
+      <w:bookmarkStart w:id="0" w:name="_Toc516699447"/>
       <w:r>
         <w:rPr>
           <w:rFonts w:asciiTheme="minorHAnsi" w:eastAsiaTheme="minorHAnsi" w:hAnsiTheme="minorHAnsi" w:cstheme="minorBidi"/>
@@ -26193,7 +26191,7 @@
         </w:rPr>
         <w:t>Contendrá un canvas de un campo de fútbol sobre el que se podrá dibujar lo que se quiera (movimientos, jugadas, etc).</w:t>
       </w:r>
-      <w:bookmarkEnd w:id="1"/>
+      <w:bookmarkEnd w:id="0"/>
     </w:p>
     <w:p>
       <w:pPr>
@@ -27414,9 +27412,9 @@
         </w:rPr>
         <w:drawing>
           <wp:inline distT="0" distB="0" distL="0" distR="0">
-            <wp:extent cx="5400040" cy="4250690"/>
+            <wp:extent cx="5400040" cy="3968750"/>
             <wp:effectExtent l="0" t="0" r="0" b="0"/>
-            <wp:docPr id="3" name="Imagen 3"/>
+            <wp:docPr id="7" name="Imagen 7"/>
             <wp:cNvGraphicFramePr>
               <a:graphicFrameLocks xmlns:a="http://schemas.openxmlformats.org/drawingml/2006/main" noChangeAspect="1"/>
             </wp:cNvGraphicFramePr>
@@ -27424,7 +27422,7 @@
               <a:graphicData uri="http://schemas.openxmlformats.org/drawingml/2006/picture">
                 <pic:pic xmlns:pic="http://schemas.openxmlformats.org/drawingml/2006/picture">
                   <pic:nvPicPr>
-                    <pic:cNvPr id="3" name="diagramaEntidades.PNG"/>
+                    <pic:cNvPr id="7" name="diagramaEntidades.PNG"/>
                     <pic:cNvPicPr/>
                   </pic:nvPicPr>
                   <pic:blipFill>
@@ -27442,11 +27440,14 @@
                   <pic:spPr>
                     <a:xfrm>
                       <a:off x="0" y="0"/>
-                      <a:ext cx="5400040" cy="4250690"/>
+                      <a:ext cx="5400040" cy="3968750"/>
                     </a:xfrm>
                     <a:prstGeom prst="rect">
                       <a:avLst/>
                     </a:prstGeom>
+                    <a:ln>
+                      <a:noFill/>
+                    </a:ln>
                   </pic:spPr>
                 </pic:pic>
               </a:graphicData>
@@ -27497,6 +27498,8 @@
         </w:rPr>
         <w:t>físico de datos</w:t>
       </w:r>
+      <w:bookmarkStart w:id="1" w:name="_GoBack"/>
+      <w:bookmarkEnd w:id="1"/>
     </w:p>
     <w:p>
       <w:pPr>
@@ -27571,7 +27574,6 @@
           <w:color w:val="1F4E79" w:themeColor="accent1" w:themeShade="80"/>
           <w:sz w:val="28"/>
         </w:rPr>
-        <w:lastRenderedPageBreak/>
         <w:t>4.</w:t>
       </w:r>
       <w:r>
@@ -27606,6 +27608,7 @@
         <w:rPr>
           <w:sz w:val="24"/>
         </w:rPr>
+        <w:lastRenderedPageBreak/>
         <w:t>(Por hacer UWP)</w:t>
       </w:r>
     </w:p>
@@ -29195,7 +29198,7 @@
 </file>
 
 <file path=customXml/itemProps1.xml><?xml version="1.0" encoding="utf-8"?>
-<ds:datastoreItem xmlns:ds="http://schemas.openxmlformats.org/officeDocument/2006/customXml" ds:itemID="{DBCD98E7-FB44-4316-8684-A93A05853B3C}">
+<ds:datastoreItem xmlns:ds="http://schemas.openxmlformats.org/officeDocument/2006/customXml" ds:itemID="{39F83D60-3378-4776-9DB3-CEF603AF916A}">
   <ds:schemaRefs>
     <ds:schemaRef ds:uri="http://schemas.openxmlformats.org/officeDocument/2006/bibliography"/>
   </ds:schemaRefs>

</xml_diff>